<commit_message>
Added another exam tip
</commit_message>
<xml_diff>
--- a/Exam Tips/Exam Tips.docx
+++ b/Exam Tips/Exam Tips.docx
@@ -39,16 +39,28 @@
         <w:rPr>
           <w:lang w:val="bg-BG"/>
         </w:rPr>
-        <w:t>За подготовка – решавайте по малко и често. Например, по час-два на ден са ви достатъчни. Ако се насилите накрая по много да се занимавате – има шанс да прегорите</w:t>
+        <w:t xml:space="preserve">За подготовка – решавайте по малко и често. Например, по час-два на ден са ви достатъчни. Ако се насилите накрая по много да се занимавате – има шанс да прегорите </w:t>
       </w:r>
-      <w:bookmarkStart w:id="0" w:name="_GoBack"/>
-      <w:bookmarkEnd w:id="0"/>
+    </w:p>
+    <w:p>
+      <w:pPr>
+        <w:pStyle w:val="ListParagraph"/>
+        <w:numPr>
+          <w:ilvl w:val="0"/>
+          <w:numId w:val="2"/>
+        </w:numPr>
+        <w:rPr>
+          <w:lang w:val="bg-BG"/>
+        </w:rPr>
+      </w:pPr>
       <w:r>
         <w:rPr>
           <w:lang w:val="bg-BG"/>
         </w:rPr>
-        <w:t xml:space="preserve"> </w:t>
+        <w:t>Когато решавате задачи – дали на изпита, дали вкъщи, дали на интервю за работа – винаги ГЛЕДАЙТЕ. Имаме навика да влизаме в един автоматизиран цикъл и да използваме неща, които са ни вършили работа преди. И какво може да се окаже – сядате да решавате и пишете някакви неща, които въобще няма да ви свършат работа. Така че – ЧЕТЕТЕ И ГЛЕДАЙТЕ!</w:t>
       </w:r>
+      <w:bookmarkStart w:id="0" w:name="_GoBack"/>
+      <w:bookmarkEnd w:id="0"/>
     </w:p>
     <w:sectPr>
       <w:pgSz w:w="12240" w:h="15840"/>

</xml_diff>